<commit_message>
Created new files for each view analysis
</commit_message>
<xml_diff>
--- a/Project/Part2/Perguntas_EDA.docx
+++ b/Project/Part2/Perguntas_EDA.docx
@@ -4,21 +4,73 @@
   <w:body>
     <w:p>
       <w:pPr>
+        <w:pStyle w:val="Heading1"/>
+        <w:rPr>
+          <w:lang w:val="pt-BR"/>
+        </w:rPr>
+      </w:pPr>
+      <w:r>
+        <w:rPr>
+          <w:lang w:val="pt-BR"/>
+        </w:rPr>
+        <w:t>Perguntas</w:t>
+      </w:r>
+      <w:r>
+        <w:rPr>
+          <w:lang w:val="pt-BR"/>
+        </w:rPr>
+        <w:t xml:space="preserve">/hipótese para cada </w:t>
+      </w:r>
+      <w:proofErr w:type="spellStart"/>
+      <w:r>
+        <w:rPr>
+          <w:lang w:val="pt-BR"/>
+        </w:rPr>
+        <w:t>view</w:t>
+      </w:r>
+      <w:proofErr w:type="spellEnd"/>
+      <w:r>
+        <w:rPr>
+          <w:lang w:val="pt-BR"/>
+        </w:rPr>
+        <w:t>.</w:t>
+      </w:r>
+    </w:p>
+    <w:p>
+      <w:pPr>
         <w:ind w:left="720" w:hanging="360"/>
+        <w:rPr>
+          <w:lang w:val="pt-BR"/>
+        </w:rPr>
+      </w:pPr>
+      <w:r>
+        <w:rPr>
+          <w:lang w:val="pt-BR"/>
+        </w:rPr>
+        <w:t>Lembrando que vão ter algumas intersecções porem vamos tentar tratar cada um separado.</w:t>
+      </w:r>
+    </w:p>
+    <w:p>
+      <w:pPr>
+        <w:pStyle w:val="Heading2"/>
+        <w:rPr>
+          <w:lang w:val="pt-BR"/>
+        </w:rPr>
       </w:pPr>
       <w:proofErr w:type="spellStart"/>
       <w:r>
-        <w:t>Perguntas</w:t>
+        <w:rPr>
+          <w:lang w:val="pt-BR"/>
+        </w:rPr>
+        <w:t>Urban</w:t>
       </w:r>
       <w:proofErr w:type="spellEnd"/>
       <w:r>
-        <w:t xml:space="preserve"> </w:t>
-      </w:r>
-      <w:proofErr w:type="spellStart"/>
-      <w:r>
-        <w:t>iniciais</w:t>
-      </w:r>
-      <w:proofErr w:type="spellEnd"/>
+        <w:rPr>
+          <w:lang w:val="pt-BR"/>
+        </w:rPr>
+        <w:t xml:space="preserve"> Rural</w:t>
+      </w:r>
     </w:p>
     <w:p>
       <w:pPr>
@@ -28,29 +80,133 @@
           <w:numId w:val="1"/>
         </w:numPr>
         <w:rPr>
-          <w:lang w:val="pt-BR"/>
-        </w:rPr>
-      </w:pPr>
-      <w:r>
-        <w:rPr>
+          <w:b/>
+          <w:bCs/>
+          <w:lang w:val="pt-BR"/>
+        </w:rPr>
+      </w:pPr>
+      <w:r>
+        <w:rPr>
+          <w:b/>
+          <w:bCs/>
           <w:lang w:val="pt-BR"/>
         </w:rPr>
         <w:t xml:space="preserve">Uma maior proporção de pessoas que moram em cidade é </w:t>
       </w:r>
-      <w:proofErr w:type="gramStart"/>
-      <w:r>
-        <w:rPr>
-          <w:lang w:val="pt-BR"/>
-        </w:rPr>
-        <w:t>asmáticas</w:t>
-      </w:r>
-      <w:proofErr w:type="gramEnd"/>
-      <w:r>
-        <w:rPr>
+      <w:r>
+        <w:rPr>
+          <w:b/>
+          <w:bCs/>
+          <w:lang w:val="pt-BR"/>
+        </w:rPr>
+        <w:t>asmática</w:t>
+      </w:r>
+      <w:r>
+        <w:rPr>
+          <w:b/>
+          <w:bCs/>
           <w:lang w:val="pt-BR"/>
         </w:rPr>
         <w:t xml:space="preserve"> quando comparadas aquelas que moram em zonas rurais?</w:t>
       </w:r>
+    </w:p>
+    <w:p>
+      <w:pPr>
+        <w:pStyle w:val="ListParagraph"/>
+        <w:rPr>
+          <w:b/>
+          <w:bCs/>
+          <w:lang w:val="pt-BR"/>
+        </w:rPr>
+      </w:pPr>
+    </w:p>
+    <w:p>
+      <w:pPr>
+        <w:pStyle w:val="ListParagraph"/>
+        <w:rPr>
+          <w:lang w:val="pt-BR"/>
+        </w:rPr>
+      </w:pPr>
+      <w:r>
+        <w:rPr>
+          <w:lang w:val="pt-BR"/>
+        </w:rPr>
+        <w:t xml:space="preserve"> </w:t>
+      </w:r>
+      <w:r>
+        <w:rPr>
+          <w:lang w:val="pt-BR"/>
+        </w:rPr>
+        <w:t>Não,</w:t>
+      </w:r>
+      <w:r>
+        <w:rPr>
+          <w:lang w:val="pt-BR"/>
+        </w:rPr>
+        <w:t xml:space="preserve"> proporções são muito parecidas.</w:t>
+      </w:r>
+    </w:p>
+    <w:p>
+      <w:pPr>
+        <w:pStyle w:val="ListParagraph"/>
+        <w:rPr>
+          <w:lang w:val="pt-BR"/>
+        </w:rPr>
+      </w:pPr>
+    </w:p>
+    <w:p>
+      <w:pPr>
+        <w:pStyle w:val="ListParagraph"/>
+        <w:numPr>
+          <w:ilvl w:val="1"/>
+          <w:numId w:val="2"/>
+        </w:numPr>
+        <w:rPr>
+          <w:lang w:val="pt-BR"/>
+        </w:rPr>
+      </w:pPr>
+      <w:r>
+        <w:rPr>
+          <w:lang w:val="pt-BR"/>
+        </w:rPr>
+        <w:t xml:space="preserve"> </w:t>
+      </w:r>
+      <w:r>
+        <w:rPr>
+          <w:lang w:val="pt-BR"/>
+        </w:rPr>
+        <w:t xml:space="preserve">Será que pessoas com asma que vivem em zonas rurais </w:t>
+      </w:r>
+      <w:proofErr w:type="spellStart"/>
+      <w:r>
+        <w:rPr>
+          <w:lang w:val="pt-BR"/>
+        </w:rPr>
+        <w:t>vs</w:t>
+      </w:r>
+      <w:proofErr w:type="spellEnd"/>
+      <w:r>
+        <w:rPr>
+          <w:lang w:val="pt-BR"/>
+        </w:rPr>
+        <w:t xml:space="preserve"> urbanas tem mais dificuldades de fazer as coisas?</w:t>
+      </w:r>
+    </w:p>
+    <w:p>
+      <w:pPr>
+        <w:pStyle w:val="Heading2"/>
+        <w:rPr>
+          <w:lang w:val="pt-BR"/>
+        </w:rPr>
+      </w:pPr>
+      <w:proofErr w:type="spellStart"/>
+      <w:r>
+        <w:rPr>
+          <w:lang w:val="pt-BR"/>
+        </w:rPr>
+        <w:t>Demographics</w:t>
+      </w:r>
+      <w:proofErr w:type="spellEnd"/>
     </w:p>
     <w:p>
       <w:pPr>
@@ -176,11 +332,33 @@
     </w:p>
     <w:p>
       <w:pPr>
-        <w:ind w:left="1980"/>
-        <w:rPr>
-          <w:lang w:val="pt-BR"/>
-        </w:rPr>
-      </w:pPr>
+        <w:pStyle w:val="Heading2"/>
+        <w:rPr>
+          <w:lang w:val="pt-BR"/>
+        </w:rPr>
+      </w:pPr>
+      <w:proofErr w:type="spellStart"/>
+      <w:r>
+        <w:rPr>
+          <w:lang w:val="pt-BR"/>
+        </w:rPr>
+        <w:t>Tobbaco</w:t>
+      </w:r>
+      <w:proofErr w:type="spellEnd"/>
+      <w:r>
+        <w:rPr>
+          <w:lang w:val="pt-BR"/>
+        </w:rPr>
+        <w:t xml:space="preserve"> </w:t>
+      </w:r>
+      <w:proofErr w:type="spellStart"/>
+      <w:r>
+        <w:rPr>
+          <w:lang w:val="pt-BR"/>
+        </w:rPr>
+        <w:t>USe</w:t>
+      </w:r>
+      <w:proofErr w:type="spellEnd"/>
     </w:p>
     <w:p>
       <w:pPr>
@@ -202,6 +380,42 @@
     </w:p>
     <w:p>
       <w:pPr>
+        <w:pStyle w:val="Heading2"/>
+        <w:rPr>
+          <w:lang w:val="pt-BR"/>
+        </w:rPr>
+      </w:pPr>
+      <w:proofErr w:type="spellStart"/>
+      <w:r>
+        <w:rPr>
+          <w:lang w:val="pt-BR"/>
+        </w:rPr>
+        <w:t>Drugs</w:t>
+      </w:r>
+      <w:proofErr w:type="spellEnd"/>
+      <w:r>
+        <w:rPr>
+          <w:lang w:val="pt-BR"/>
+        </w:rPr>
+        <w:t xml:space="preserve"> </w:t>
+      </w:r>
+      <w:proofErr w:type="spellStart"/>
+      <w:r>
+        <w:rPr>
+          <w:lang w:val="pt-BR"/>
+        </w:rPr>
+        <w:t>and</w:t>
+      </w:r>
+      <w:proofErr w:type="spellEnd"/>
+      <w:r>
+        <w:rPr>
+          <w:lang w:val="pt-BR"/>
+        </w:rPr>
+        <w:t xml:space="preserve"> Marijuana Use</w:t>
+      </w:r>
+    </w:p>
+    <w:p>
+      <w:pPr>
         <w:pStyle w:val="ListParagraph"/>
         <w:numPr>
           <w:ilvl w:val="0"/>
@@ -220,6 +434,24 @@
     </w:p>
     <w:p>
       <w:pPr>
+        <w:pStyle w:val="Heading2"/>
+        <w:rPr>
+          <w:b/>
+          <w:bCs/>
+          <w:lang w:val="pt-BR"/>
+        </w:rPr>
+      </w:pPr>
+      <w:proofErr w:type="spellStart"/>
+      <w:r>
+        <w:rPr>
+          <w:lang w:val="pt-BR"/>
+        </w:rPr>
+        <w:t>Exercise</w:t>
+      </w:r>
+      <w:proofErr w:type="spellEnd"/>
+    </w:p>
+    <w:p>
+      <w:pPr>
         <w:pStyle w:val="ListParagraph"/>
         <w:numPr>
           <w:ilvl w:val="0"/>
@@ -238,6 +470,20 @@
     </w:p>
     <w:p>
       <w:pPr>
+        <w:pStyle w:val="Heading2"/>
+        <w:rPr>
+          <w:lang w:val="pt-BR"/>
+        </w:rPr>
+      </w:pPr>
+      <w:r>
+        <w:rPr>
+          <w:lang w:val="pt-BR"/>
+        </w:rPr>
+        <w:t>Health Status</w:t>
+      </w:r>
+    </w:p>
+    <w:p>
+      <w:pPr>
         <w:pStyle w:val="ListParagraph"/>
         <w:numPr>
           <w:ilvl w:val="0"/>
@@ -288,6 +534,36 @@
     </w:p>
     <w:p>
       <w:pPr>
+        <w:pStyle w:val="Heading2"/>
+        <w:rPr>
+          <w:lang w:val="pt-BR"/>
+        </w:rPr>
+      </w:pPr>
+      <w:proofErr w:type="spellStart"/>
+      <w:r>
+        <w:rPr>
+          <w:lang w:val="pt-BR"/>
+        </w:rPr>
+        <w:t>Alcohol</w:t>
+      </w:r>
+      <w:proofErr w:type="spellEnd"/>
+      <w:r>
+        <w:rPr>
+          <w:lang w:val="pt-BR"/>
+        </w:rPr>
+        <w:t xml:space="preserve"> </w:t>
+      </w:r>
+      <w:proofErr w:type="spellStart"/>
+      <w:r>
+        <w:rPr>
+          <w:lang w:val="pt-BR"/>
+        </w:rPr>
+        <w:t>Consumption</w:t>
+      </w:r>
+      <w:proofErr w:type="spellEnd"/>
+    </w:p>
+    <w:p>
+      <w:pPr>
         <w:pStyle w:val="ListParagraph"/>
         <w:numPr>
           <w:ilvl w:val="0"/>
@@ -306,6 +582,22 @@
     </w:p>
     <w:p>
       <w:pPr>
+        <w:pStyle w:val="Heading2"/>
+        <w:rPr>
+          <w:lang w:val="pt-BR"/>
+        </w:rPr>
+      </w:pPr>
+      <w:proofErr w:type="spellStart"/>
+      <w:r>
+        <w:rPr>
+          <w:lang w:val="pt-BR"/>
+        </w:rPr>
+        <w:t>Immunization</w:t>
+      </w:r>
+      <w:proofErr w:type="spellEnd"/>
+    </w:p>
+    <w:p>
+      <w:pPr>
         <w:pStyle w:val="ListParagraph"/>
         <w:numPr>
           <w:ilvl w:val="0"/>
@@ -324,11 +616,6 @@
     </w:p>
     <w:p>
       <w:pPr>
-        <w:pStyle w:val="ListParagraph"/>
-        <w:numPr>
-          <w:ilvl w:val="0"/>
-          <w:numId w:val="1"/>
-        </w:numPr>
         <w:rPr>
           <w:lang w:val="pt-BR"/>
         </w:rPr>
@@ -347,6 +634,119 @@
 <file path=word/numbering.xml><?xml version="1.0" encoding="utf-8"?>
 <w:numbering xmlns:wpc="http://schemas.microsoft.com/office/word/2010/wordprocessingCanvas" xmlns:cx="http://schemas.microsoft.com/office/drawing/2014/chartex" xmlns:cx1="http://schemas.microsoft.com/office/drawing/2015/9/8/chartex" xmlns:cx2="http://schemas.microsoft.com/office/drawing/2015/10/21/chartex" xmlns:cx3="http://schemas.microsoft.com/office/drawing/2016/5/9/chartex" xmlns:cx4="http://schemas.microsoft.com/office/drawing/2016/5/10/chartex" xmlns:cx5="http://schemas.microsoft.com/office/drawing/2016/5/11/chartex" xmlns:cx6="http://schemas.microsoft.com/office/drawing/2016/5/12/chartex" xmlns:cx7="http://schemas.microsoft.com/office/drawing/2016/5/13/chartex" xmlns:cx8="http://schemas.microsoft.com/office/drawing/2016/5/14/chartex" xmlns:mc="http://schemas.openxmlformats.org/markup-compatibility/2006" xmlns:aink="http://schemas.microsoft.com/office/drawing/2016/ink" xmlns:am3d="http://schemas.microsoft.com/office/drawing/2017/model3d" xmlns:o="urn:schemas-microsoft-com:office:office" xmlns:oel="http://schemas.microsoft.com/office/2019/extlst" xmlns:r="http://schemas.openxmlformats.org/officeDocument/2006/relationships" xmlns:m="http://schemas.openxmlformats.org/officeDocument/2006/math" xmlns:v="urn:schemas-microsoft-com:vml" xmlns:wp14="http://schemas.microsoft.com/office/word/2010/wordprocessingDrawing" xmlns:wp="http://schemas.openxmlformats.org/drawingml/2006/wordprocessingDrawing" xmlns:w10="urn:schemas-microsoft-com:office:word" xmlns:w="http://schemas.openxmlformats.org/wordprocessingml/2006/main" xmlns:w14="http://schemas.microsoft.com/office/word/2010/wordml" xmlns:w15="http://schemas.microsoft.com/office/word/2012/wordml" xmlns:w16cex="http://schemas.microsoft.com/office/word/2018/wordml/cex" xmlns:w16cid="http://schemas.microsoft.com/office/word/2016/wordml/cid" xmlns:w16="http://schemas.microsoft.com/office/word/2018/wordml" xmlns:w16sdtdh="http://schemas.microsoft.com/office/word/2020/wordml/sdtdatahash" xmlns:w16se="http://schemas.microsoft.com/office/word/2015/wordml/symex" xmlns:wpg="http://schemas.microsoft.com/office/word/2010/wordprocessingGroup" xmlns:wpi="http://schemas.microsoft.com/office/word/2010/wordprocessingInk" xmlns:wne="http://schemas.microsoft.com/office/word/2006/wordml" xmlns:wps="http://schemas.microsoft.com/office/word/2010/wordprocessingShape" mc:Ignorable="w14 w15 w16se w16cid w16 w16cex w16sdtdh wp14">
   <w:abstractNum w:abstractNumId="0" w15:restartNumberingAfterBreak="0">
+    <w:nsid w:val="5DD86EA3"/>
+    <w:multiLevelType w:val="multilevel"/>
+    <w:tmpl w:val="4790C7F4"/>
+    <w:lvl w:ilvl="0">
+      <w:start w:val="1"/>
+      <w:numFmt w:val="decimal"/>
+      <w:lvlText w:val="%1."/>
+      <w:lvlJc w:val="left"/>
+      <w:pPr>
+        <w:ind w:left="360" w:hanging="360"/>
+      </w:pPr>
+      <w:rPr>
+        <w:rFonts w:hint="default"/>
+      </w:rPr>
+    </w:lvl>
+    <w:lvl w:ilvl="1">
+      <w:start w:val="1"/>
+      <w:numFmt w:val="decimal"/>
+      <w:lvlText w:val="%1.%2-"/>
+      <w:lvlJc w:val="left"/>
+      <w:pPr>
+        <w:ind w:left="1800" w:hanging="360"/>
+      </w:pPr>
+      <w:rPr>
+        <w:rFonts w:hint="default"/>
+      </w:rPr>
+    </w:lvl>
+    <w:lvl w:ilvl="2">
+      <w:start w:val="1"/>
+      <w:numFmt w:val="decimal"/>
+      <w:lvlText w:val="%1.%2-%3."/>
+      <w:lvlJc w:val="left"/>
+      <w:pPr>
+        <w:ind w:left="3600" w:hanging="720"/>
+      </w:pPr>
+      <w:rPr>
+        <w:rFonts w:hint="default"/>
+      </w:rPr>
+    </w:lvl>
+    <w:lvl w:ilvl="3">
+      <w:start w:val="1"/>
+      <w:numFmt w:val="decimal"/>
+      <w:lvlText w:val="%1.%2-%3.%4."/>
+      <w:lvlJc w:val="left"/>
+      <w:pPr>
+        <w:ind w:left="5040" w:hanging="720"/>
+      </w:pPr>
+      <w:rPr>
+        <w:rFonts w:hint="default"/>
+      </w:rPr>
+    </w:lvl>
+    <w:lvl w:ilvl="4">
+      <w:start w:val="1"/>
+      <w:numFmt w:val="decimal"/>
+      <w:lvlText w:val="%1.%2-%3.%4.%5."/>
+      <w:lvlJc w:val="left"/>
+      <w:pPr>
+        <w:ind w:left="6840" w:hanging="1080"/>
+      </w:pPr>
+      <w:rPr>
+        <w:rFonts w:hint="default"/>
+      </w:rPr>
+    </w:lvl>
+    <w:lvl w:ilvl="5">
+      <w:start w:val="1"/>
+      <w:numFmt w:val="decimal"/>
+      <w:lvlText w:val="%1.%2-%3.%4.%5.%6."/>
+      <w:lvlJc w:val="left"/>
+      <w:pPr>
+        <w:ind w:left="8280" w:hanging="1080"/>
+      </w:pPr>
+      <w:rPr>
+        <w:rFonts w:hint="default"/>
+      </w:rPr>
+    </w:lvl>
+    <w:lvl w:ilvl="6">
+      <w:start w:val="1"/>
+      <w:numFmt w:val="decimal"/>
+      <w:lvlText w:val="%1.%2-%3.%4.%5.%6.%7."/>
+      <w:lvlJc w:val="left"/>
+      <w:pPr>
+        <w:ind w:left="10080" w:hanging="1440"/>
+      </w:pPr>
+      <w:rPr>
+        <w:rFonts w:hint="default"/>
+      </w:rPr>
+    </w:lvl>
+    <w:lvl w:ilvl="7">
+      <w:start w:val="1"/>
+      <w:numFmt w:val="decimal"/>
+      <w:lvlText w:val="%1.%2-%3.%4.%5.%6.%7.%8."/>
+      <w:lvlJc w:val="left"/>
+      <w:pPr>
+        <w:ind w:left="11520" w:hanging="1440"/>
+      </w:pPr>
+      <w:rPr>
+        <w:rFonts w:hint="default"/>
+      </w:rPr>
+    </w:lvl>
+    <w:lvl w:ilvl="8">
+      <w:start w:val="1"/>
+      <w:numFmt w:val="decimal"/>
+      <w:lvlText w:val="%1.%2-%3.%4.%5.%6.%7.%8.%9."/>
+      <w:lvlJc w:val="left"/>
+      <w:pPr>
+        <w:ind w:left="13320" w:hanging="1800"/>
+      </w:pPr>
+      <w:rPr>
+        <w:rFonts w:hint="default"/>
+      </w:rPr>
+    </w:lvl>
+  </w:abstractNum>
+  <w:abstractNum w:abstractNumId="1" w15:restartNumberingAfterBreak="0">
     <w:nsid w:val="71E05E7B"/>
     <w:multiLevelType w:val="hybridMultilevel"/>
     <w:tmpl w:val="B2E467B0"/>
@@ -436,6 +836,9 @@
     </w:lvl>
   </w:abstractNum>
   <w:num w:numId="1" w16cid:durableId="1836795840">
+    <w:abstractNumId w:val="1"/>
+  </w:num>
+  <w:num w:numId="2" w16cid:durableId="964309937">
     <w:abstractNumId w:val="0"/>
   </w:num>
 </w:numbering>
@@ -842,6 +1245,71 @@
     <w:name w:val="Normal"/>
     <w:qFormat/>
   </w:style>
+  <w:style w:type="paragraph" w:styleId="Heading1">
+    <w:name w:val="heading 1"/>
+    <w:basedOn w:val="Normal"/>
+    <w:next w:val="Normal"/>
+    <w:link w:val="Heading1Char"/>
+    <w:uiPriority w:val="9"/>
+    <w:qFormat/>
+    <w:rsid w:val="00C631CE"/>
+    <w:pPr>
+      <w:keepNext/>
+      <w:keepLines/>
+      <w:spacing w:before="240" w:after="0"/>
+      <w:outlineLvl w:val="0"/>
+    </w:pPr>
+    <w:rPr>
+      <w:rFonts w:asciiTheme="majorHAnsi" w:eastAsiaTheme="majorEastAsia" w:hAnsiTheme="majorHAnsi" w:cstheme="majorBidi"/>
+      <w:color w:val="2F5496" w:themeColor="accent1" w:themeShade="BF"/>
+      <w:sz w:val="32"/>
+      <w:szCs w:val="32"/>
+    </w:rPr>
+  </w:style>
+  <w:style w:type="paragraph" w:styleId="Heading2">
+    <w:name w:val="heading 2"/>
+    <w:basedOn w:val="Normal"/>
+    <w:next w:val="Normal"/>
+    <w:link w:val="Heading2Char"/>
+    <w:uiPriority w:val="9"/>
+    <w:unhideWhenUsed/>
+    <w:qFormat/>
+    <w:rsid w:val="00C631CE"/>
+    <w:pPr>
+      <w:keepNext/>
+      <w:keepLines/>
+      <w:spacing w:before="40" w:after="0"/>
+      <w:outlineLvl w:val="1"/>
+    </w:pPr>
+    <w:rPr>
+      <w:rFonts w:asciiTheme="majorHAnsi" w:eastAsiaTheme="majorEastAsia" w:hAnsiTheme="majorHAnsi" w:cstheme="majorBidi"/>
+      <w:color w:val="2F5496" w:themeColor="accent1" w:themeShade="BF"/>
+      <w:sz w:val="26"/>
+      <w:szCs w:val="26"/>
+    </w:rPr>
+  </w:style>
+  <w:style w:type="paragraph" w:styleId="Heading3">
+    <w:name w:val="heading 3"/>
+    <w:basedOn w:val="Normal"/>
+    <w:next w:val="Normal"/>
+    <w:link w:val="Heading3Char"/>
+    <w:uiPriority w:val="9"/>
+    <w:unhideWhenUsed/>
+    <w:qFormat/>
+    <w:rsid w:val="00C631CE"/>
+    <w:pPr>
+      <w:keepNext/>
+      <w:keepLines/>
+      <w:spacing w:before="40" w:after="0"/>
+      <w:outlineLvl w:val="2"/>
+    </w:pPr>
+    <w:rPr>
+      <w:rFonts w:asciiTheme="majorHAnsi" w:eastAsiaTheme="majorEastAsia" w:hAnsiTheme="majorHAnsi" w:cstheme="majorBidi"/>
+      <w:color w:val="1F3763" w:themeColor="accent1" w:themeShade="7F"/>
+      <w:sz w:val="24"/>
+      <w:szCs w:val="24"/>
+    </w:rPr>
+  </w:style>
   <w:style w:type="character" w:default="1" w:styleId="DefaultParagraphFont">
     <w:name w:val="Default Paragraph Font"/>
     <w:uiPriority w:val="1"/>
@@ -879,6 +1347,45 @@
       <w:ind w:left="720"/>
       <w:contextualSpacing/>
     </w:pPr>
+  </w:style>
+  <w:style w:type="character" w:customStyle="1" w:styleId="Heading1Char">
+    <w:name w:val="Heading 1 Char"/>
+    <w:basedOn w:val="DefaultParagraphFont"/>
+    <w:link w:val="Heading1"/>
+    <w:uiPriority w:val="9"/>
+    <w:rsid w:val="00C631CE"/>
+    <w:rPr>
+      <w:rFonts w:asciiTheme="majorHAnsi" w:eastAsiaTheme="majorEastAsia" w:hAnsiTheme="majorHAnsi" w:cstheme="majorBidi"/>
+      <w:color w:val="2F5496" w:themeColor="accent1" w:themeShade="BF"/>
+      <w:sz w:val="32"/>
+      <w:szCs w:val="32"/>
+    </w:rPr>
+  </w:style>
+  <w:style w:type="character" w:customStyle="1" w:styleId="Heading2Char">
+    <w:name w:val="Heading 2 Char"/>
+    <w:basedOn w:val="DefaultParagraphFont"/>
+    <w:link w:val="Heading2"/>
+    <w:uiPriority w:val="9"/>
+    <w:rsid w:val="00C631CE"/>
+    <w:rPr>
+      <w:rFonts w:asciiTheme="majorHAnsi" w:eastAsiaTheme="majorEastAsia" w:hAnsiTheme="majorHAnsi" w:cstheme="majorBidi"/>
+      <w:color w:val="2F5496" w:themeColor="accent1" w:themeShade="BF"/>
+      <w:sz w:val="26"/>
+      <w:szCs w:val="26"/>
+    </w:rPr>
+  </w:style>
+  <w:style w:type="character" w:customStyle="1" w:styleId="Heading3Char">
+    <w:name w:val="Heading 3 Char"/>
+    <w:basedOn w:val="DefaultParagraphFont"/>
+    <w:link w:val="Heading3"/>
+    <w:uiPriority w:val="9"/>
+    <w:rsid w:val="00C631CE"/>
+    <w:rPr>
+      <w:rFonts w:asciiTheme="majorHAnsi" w:eastAsiaTheme="majorEastAsia" w:hAnsiTheme="majorHAnsi" w:cstheme="majorBidi"/>
+      <w:color w:val="1F3763" w:themeColor="accent1" w:themeShade="7F"/>
+      <w:sz w:val="24"/>
+      <w:szCs w:val="24"/>
+    </w:rPr>
   </w:style>
 </w:styles>
 </file>

</xml_diff>